<commit_message>
feat: now we are at chapter 11
</commit_message>
<xml_diff>
--- a/Second Year/First Semester/Operating Systems/Cheat Sheet - Algoritmi.docx
+++ b/Second Year/First Semester/Operating Systems/Cheat Sheet - Algoritmi.docx
@@ -19,7 +19,7 @@
           <w:szCs w:val="32"/>
           <w:lang w:val="en-US"/>
         </w:rPr>
-        <w:t>Cheat Sheet</w:t>
+        <w:t>Algoritmi</w:t>
       </w:r>
     </w:p>
     <w:p>
@@ -545,24 +545,20 @@
         <w:pStyle w:val="ListParagraph"/>
         <w:numPr>
           <w:ilvl w:val="0"/>
-          <w:numId w:val="1"/>
+          <w:numId w:val="3"/>
         </w:numPr>
         <w:rPr>
           <w:rFonts w:asciiTheme="majorHAnsi" w:hAnsiTheme="majorHAnsi" w:cstheme="majorHAnsi"/>
-          <w:sz w:val="32"/>
-          <w:szCs w:val="32"/>
-          <w:lang w:val="en-US"/>
-        </w:rPr>
-      </w:pPr>
-      <w:r>
-        <w:rPr>
-          <w:rFonts w:asciiTheme="majorHAnsi" w:hAnsiTheme="majorHAnsi" w:cstheme="majorHAnsi"/>
-          <w:sz w:val="32"/>
-          <w:szCs w:val="32"/>
+          <w:lang w:val="en-US"/>
+        </w:rPr>
+      </w:pPr>
+      <w:r>
+        <w:rPr>
+          <w:rFonts w:asciiTheme="majorHAnsi" w:hAnsiTheme="majorHAnsi" w:cstheme="majorHAnsi"/>
           <w:lang w:val="en-US"/>
         </w:rPr>
         <w:lastRenderedPageBreak/>
-        <w:t xml:space="preserve">Deadlocks: </w:t>
+        <w:t>Priority</w:t>
       </w:r>
     </w:p>
     <w:p>
@@ -577,10 +573,10 @@
           <w:noProof/>
         </w:rPr>
         <w:drawing>
-          <wp:inline distT="0" distB="0" distL="0" distR="0" wp14:anchorId="09144504" wp14:editId="345EE113">
-            <wp:extent cx="3620438" cy="2705100"/>
-            <wp:effectExtent l="0" t="0" r="0" b="0"/>
-            <wp:docPr id="1" name="Picture 1"/>
+          <wp:inline distT="0" distB="0" distL="0" distR="0" wp14:anchorId="4C1B86D6" wp14:editId="3FF7C38B">
+            <wp:extent cx="3516284" cy="472552"/>
+            <wp:effectExtent l="0" t="0" r="8255" b="3810"/>
+            <wp:docPr id="17" name="Picture 17"/>
             <wp:cNvGraphicFramePr>
               <a:graphicFrameLocks xmlns:a="http://schemas.openxmlformats.org/drawingml/2006/main" noChangeAspect="1"/>
             </wp:cNvGraphicFramePr>
@@ -600,7 +596,7 @@
                   <pic:spPr>
                     <a:xfrm>
                       <a:off x="0" y="0"/>
-                      <a:ext cx="3623409" cy="2707320"/>
+                      <a:ext cx="3566776" cy="479338"/>
                     </a:xfrm>
                     <a:prstGeom prst="rect">
                       <a:avLst/>
@@ -622,20 +618,13 @@
       </w:pPr>
       <w:r>
         <w:rPr>
-          <w:rFonts w:asciiTheme="majorHAnsi" w:hAnsiTheme="majorHAnsi" w:cstheme="majorHAnsi"/>
-          <w:lang w:val="en-US"/>
-        </w:rPr>
-        <w:t xml:space="preserve">          </w:t>
-      </w:r>
-      <w:r>
-        <w:rPr>
           <w:noProof/>
         </w:rPr>
         <w:drawing>
-          <wp:inline distT="0" distB="0" distL="0" distR="0" wp14:anchorId="4CE72F89" wp14:editId="318EDB99">
-            <wp:extent cx="3203094" cy="5162550"/>
-            <wp:effectExtent l="0" t="0" r="0" b="0"/>
-            <wp:docPr id="3" name="Picture 3"/>
+          <wp:inline distT="0" distB="0" distL="0" distR="0" wp14:anchorId="0905C602" wp14:editId="6584BECF">
+            <wp:extent cx="3541222" cy="2829917"/>
+            <wp:effectExtent l="0" t="0" r="2540" b="8890"/>
+            <wp:docPr id="30" name="Picture 30"/>
             <wp:cNvGraphicFramePr>
               <a:graphicFrameLocks xmlns:a="http://schemas.openxmlformats.org/drawingml/2006/main" noChangeAspect="1"/>
             </wp:cNvGraphicFramePr>
@@ -655,7 +644,7 @@
                   <pic:spPr>
                     <a:xfrm>
                       <a:off x="0" y="0"/>
-                      <a:ext cx="3206427" cy="5167922"/>
+                      <a:ext cx="3551372" cy="2838028"/>
                     </a:xfrm>
                     <a:prstGeom prst="rect">
                       <a:avLst/>
@@ -679,12 +668,11 @@
         <w:rPr>
           <w:noProof/>
         </w:rPr>
-        <w:lastRenderedPageBreak/>
         <w:drawing>
-          <wp:inline distT="0" distB="0" distL="0" distR="0" wp14:anchorId="45C0EBF8" wp14:editId="7F172FE6">
-            <wp:extent cx="3640012" cy="5781675"/>
+          <wp:inline distT="0" distB="0" distL="0" distR="0" wp14:anchorId="33964E84" wp14:editId="234AB16C">
+            <wp:extent cx="3582785" cy="616449"/>
             <wp:effectExtent l="0" t="0" r="0" b="0"/>
-            <wp:docPr id="4" name="Picture 4"/>
+            <wp:docPr id="32" name="Picture 32"/>
             <wp:cNvGraphicFramePr>
               <a:graphicFrameLocks xmlns:a="http://schemas.openxmlformats.org/drawingml/2006/main" noChangeAspect="1"/>
             </wp:cNvGraphicFramePr>
@@ -704,7 +692,7 @@
                   <pic:spPr>
                     <a:xfrm>
                       <a:off x="0" y="0"/>
-                      <a:ext cx="3641913" cy="5784695"/>
+                      <a:ext cx="3606930" cy="620603"/>
                     </a:xfrm>
                     <a:prstGeom prst="rect">
                       <a:avLst/>
@@ -729,10 +717,10 @@
           <w:noProof/>
         </w:rPr>
         <w:drawing>
-          <wp:inline distT="0" distB="0" distL="0" distR="0" wp14:anchorId="17BFDD4E" wp14:editId="147F22ED">
-            <wp:extent cx="2886075" cy="1939496"/>
-            <wp:effectExtent l="0" t="0" r="0" b="3810"/>
-            <wp:docPr id="5" name="Picture 5"/>
+          <wp:inline distT="0" distB="0" distL="0" distR="0" wp14:anchorId="55BCE390" wp14:editId="671E1479">
+            <wp:extent cx="3607724" cy="1809458"/>
+            <wp:effectExtent l="0" t="0" r="0" b="635"/>
+            <wp:docPr id="33" name="Picture 33"/>
             <wp:cNvGraphicFramePr>
               <a:graphicFrameLocks xmlns:a="http://schemas.openxmlformats.org/drawingml/2006/main" noChangeAspect="1"/>
             </wp:cNvGraphicFramePr>
@@ -752,7 +740,7 @@
                   <pic:spPr>
                     <a:xfrm>
                       <a:off x="0" y="0"/>
-                      <a:ext cx="2892619" cy="1943893"/>
+                      <a:ext cx="3619009" cy="1815118"/>
                     </a:xfrm>
                     <a:prstGeom prst="rect">
                       <a:avLst/>
@@ -764,15 +752,23 @@
           </wp:inline>
         </w:drawing>
       </w:r>
+    </w:p>
+    <w:p>
+      <w:pPr>
+        <w:rPr>
+          <w:rFonts w:asciiTheme="majorHAnsi" w:hAnsiTheme="majorHAnsi" w:cstheme="majorHAnsi"/>
+          <w:lang w:val="en-US"/>
+        </w:rPr>
+      </w:pPr>
       <w:r>
         <w:rPr>
           <w:noProof/>
         </w:rPr>
         <w:drawing>
-          <wp:inline distT="0" distB="0" distL="0" distR="0" wp14:anchorId="7392E778" wp14:editId="6C3947A6">
-            <wp:extent cx="2816835" cy="1571625"/>
-            <wp:effectExtent l="0" t="0" r="3175" b="0"/>
-            <wp:docPr id="6" name="Picture 6"/>
+          <wp:inline distT="0" distB="0" distL="0" distR="0" wp14:anchorId="4ECA73E7" wp14:editId="4ACF3B09">
+            <wp:extent cx="3591098" cy="1289071"/>
+            <wp:effectExtent l="0" t="0" r="9525" b="6350"/>
+            <wp:docPr id="34" name="Picture 34"/>
             <wp:cNvGraphicFramePr>
               <a:graphicFrameLocks xmlns:a="http://schemas.openxmlformats.org/drawingml/2006/main" noChangeAspect="1"/>
             </wp:cNvGraphicFramePr>
@@ -792,7 +788,7 @@
                   <pic:spPr>
                     <a:xfrm>
                       <a:off x="0" y="0"/>
-                      <a:ext cx="2839026" cy="1584006"/>
+                      <a:ext cx="3605339" cy="1294183"/>
                     </a:xfrm>
                     <a:prstGeom prst="rect">
                       <a:avLst/>
@@ -818,10 +814,10 @@
         </w:rPr>
         <w:lastRenderedPageBreak/>
         <w:drawing>
-          <wp:inline distT="0" distB="0" distL="0" distR="0" wp14:anchorId="1EFD7CDD" wp14:editId="75A0405A">
-            <wp:extent cx="3657600" cy="2586579"/>
-            <wp:effectExtent l="0" t="0" r="0" b="4445"/>
-            <wp:docPr id="7" name="Picture 7"/>
+          <wp:inline distT="0" distB="0" distL="0" distR="0" wp14:anchorId="22BD5900" wp14:editId="4A0AC6B6">
+            <wp:extent cx="3632662" cy="2360064"/>
+            <wp:effectExtent l="0" t="0" r="6350" b="2540"/>
+            <wp:docPr id="35" name="Picture 35"/>
             <wp:cNvGraphicFramePr>
               <a:graphicFrameLocks xmlns:a="http://schemas.openxmlformats.org/drawingml/2006/main" noChangeAspect="1"/>
             </wp:cNvGraphicFramePr>
@@ -841,7 +837,7 @@
                   <pic:spPr>
                     <a:xfrm>
                       <a:off x="0" y="0"/>
-                      <a:ext cx="3666717" cy="2593027"/>
+                      <a:ext cx="3650829" cy="2371867"/>
                     </a:xfrm>
                     <a:prstGeom prst="rect">
                       <a:avLst/>
@@ -864,27 +860,11 @@
     </w:p>
     <w:p>
       <w:pPr>
-        <w:pStyle w:val="ListParagraph"/>
-        <w:numPr>
-          <w:ilvl w:val="0"/>
-          <w:numId w:val="1"/>
-        </w:numPr>
-        <w:rPr>
-          <w:rFonts w:asciiTheme="majorHAnsi" w:hAnsiTheme="majorHAnsi" w:cstheme="majorHAnsi"/>
-          <w:sz w:val="32"/>
-          <w:szCs w:val="32"/>
-          <w:lang w:val="en-US"/>
-        </w:rPr>
-      </w:pPr>
-      <w:r>
-        <w:rPr>
-          <w:rFonts w:asciiTheme="majorHAnsi" w:hAnsiTheme="majorHAnsi" w:cstheme="majorHAnsi"/>
-          <w:sz w:val="32"/>
-          <w:szCs w:val="32"/>
-          <w:lang w:val="en-US"/>
-        </w:rPr>
-        <w:t>Memory Management:</w:t>
-      </w:r>
+        <w:rPr>
+          <w:rFonts w:asciiTheme="majorHAnsi" w:hAnsiTheme="majorHAnsi" w:cstheme="majorHAnsi"/>
+          <w:lang w:val="en-US"/>
+        </w:rPr>
+      </w:pPr>
     </w:p>
     <w:p>
       <w:pPr>
@@ -898,10 +878,10 @@
           <w:noProof/>
         </w:rPr>
         <w:drawing>
-          <wp:inline distT="0" distB="0" distL="0" distR="0" wp14:anchorId="6D65AB38" wp14:editId="1C28BF5E">
-            <wp:extent cx="2670034" cy="2057400"/>
+          <wp:inline distT="0" distB="0" distL="0" distR="0" wp14:anchorId="1911945D" wp14:editId="74E4A418">
+            <wp:extent cx="3665913" cy="1818335"/>
             <wp:effectExtent l="0" t="0" r="0" b="0"/>
-            <wp:docPr id="8" name="Picture 8"/>
+            <wp:docPr id="36" name="Picture 36"/>
             <wp:cNvGraphicFramePr>
               <a:graphicFrameLocks xmlns:a="http://schemas.openxmlformats.org/drawingml/2006/main" noChangeAspect="1"/>
             </wp:cNvGraphicFramePr>
@@ -921,7 +901,7 @@
                   <pic:spPr>
                     <a:xfrm>
                       <a:off x="0" y="0"/>
-                      <a:ext cx="2670034" cy="2057400"/>
+                      <a:ext cx="3685386" cy="1827994"/>
                     </a:xfrm>
                     <a:prstGeom prst="rect">
                       <a:avLst/>
@@ -933,15 +913,43 @@
           </wp:inline>
         </w:drawing>
       </w:r>
+    </w:p>
+    <w:p>
+      <w:pPr>
+        <w:pStyle w:val="ListParagraph"/>
+        <w:numPr>
+          <w:ilvl w:val="0"/>
+          <w:numId w:val="3"/>
+        </w:numPr>
+        <w:rPr>
+          <w:rFonts w:asciiTheme="majorHAnsi" w:hAnsiTheme="majorHAnsi" w:cstheme="majorHAnsi"/>
+          <w:lang w:val="en-US"/>
+        </w:rPr>
+      </w:pPr>
+      <w:r>
+        <w:rPr>
+          <w:rFonts w:asciiTheme="majorHAnsi" w:hAnsiTheme="majorHAnsi" w:cstheme="majorHAnsi"/>
+          <w:lang w:val="en-US"/>
+        </w:rPr>
+        <w:t>Multilevel Queue</w:t>
+      </w:r>
+    </w:p>
+    <w:p>
+      <w:pPr>
+        <w:rPr>
+          <w:rFonts w:asciiTheme="majorHAnsi" w:hAnsiTheme="majorHAnsi" w:cstheme="majorHAnsi"/>
+          <w:lang w:val="en-US"/>
+        </w:rPr>
+      </w:pPr>
       <w:r>
         <w:rPr>
           <w:noProof/>
         </w:rPr>
         <w:drawing>
-          <wp:inline distT="0" distB="0" distL="0" distR="0" wp14:anchorId="31387D04" wp14:editId="4917CF2F">
-            <wp:extent cx="3057525" cy="1787226"/>
-            <wp:effectExtent l="0" t="0" r="0" b="3810"/>
-            <wp:docPr id="9" name="Picture 9"/>
+          <wp:inline distT="0" distB="0" distL="0" distR="0" wp14:anchorId="35D24C47" wp14:editId="35D051CB">
+            <wp:extent cx="3724102" cy="1523721"/>
+            <wp:effectExtent l="0" t="0" r="0" b="635"/>
+            <wp:docPr id="38" name="Picture 38"/>
             <wp:cNvGraphicFramePr>
               <a:graphicFrameLocks xmlns:a="http://schemas.openxmlformats.org/drawingml/2006/main" noChangeAspect="1"/>
             </wp:cNvGraphicFramePr>
@@ -961,7 +969,7 @@
                   <pic:spPr>
                     <a:xfrm>
                       <a:off x="0" y="0"/>
-                      <a:ext cx="3065420" cy="1791841"/>
+                      <a:ext cx="3736103" cy="1528631"/>
                     </a:xfrm>
                     <a:prstGeom prst="rect">
                       <a:avLst/>
@@ -973,15 +981,23 @@
           </wp:inline>
         </w:drawing>
       </w:r>
+    </w:p>
+    <w:p>
+      <w:pPr>
+        <w:rPr>
+          <w:rFonts w:asciiTheme="majorHAnsi" w:hAnsiTheme="majorHAnsi" w:cstheme="majorHAnsi"/>
+          <w:lang w:val="en-US"/>
+        </w:rPr>
+      </w:pPr>
       <w:r>
         <w:rPr>
           <w:noProof/>
         </w:rPr>
         <w:drawing>
-          <wp:inline distT="0" distB="0" distL="0" distR="0" wp14:anchorId="1884D62A" wp14:editId="28A7668B">
-            <wp:extent cx="3286125" cy="1544034"/>
+          <wp:inline distT="0" distB="0" distL="0" distR="0" wp14:anchorId="1A9DF472" wp14:editId="31461BB7">
+            <wp:extent cx="1678655" cy="1911928"/>
             <wp:effectExtent l="0" t="0" r="0" b="0"/>
-            <wp:docPr id="10" name="Picture 10"/>
+            <wp:docPr id="39" name="Picture 39"/>
             <wp:cNvGraphicFramePr>
               <a:graphicFrameLocks xmlns:a="http://schemas.openxmlformats.org/drawingml/2006/main" noChangeAspect="1"/>
             </wp:cNvGraphicFramePr>
@@ -1001,7 +1017,7 @@
                   <pic:spPr>
                     <a:xfrm>
                       <a:off x="0" y="0"/>
-                      <a:ext cx="3298365" cy="1549785"/>
+                      <a:ext cx="1694009" cy="1929415"/>
                     </a:xfrm>
                     <a:prstGeom prst="rect">
                       <a:avLst/>
@@ -1016,112 +1032,41 @@
     </w:p>
     <w:p>
       <w:pPr>
-        <w:rPr>
-          <w:rStyle w:val="fontstyle01"/>
-          <w:rFonts w:asciiTheme="majorHAnsi" w:hAnsiTheme="majorHAnsi" w:cstheme="majorHAnsi"/>
-          <w:color w:val="000000" w:themeColor="text1"/>
-        </w:rPr>
-      </w:pPr>
-      <w:r>
-        <w:rPr>
-          <w:rStyle w:val="fontstyle01"/>
-          <w:rFonts w:asciiTheme="majorHAnsi" w:hAnsiTheme="majorHAnsi" w:cstheme="majorHAnsi"/>
-          <w:color w:val="000000" w:themeColor="text1"/>
-        </w:rPr>
-        <w:t xml:space="preserve">An address generated by the </w:t>
-      </w:r>
-      <w:r>
-        <w:rPr>
-          <w:rStyle w:val="fontstyle01"/>
-          <w:rFonts w:asciiTheme="majorHAnsi" w:hAnsiTheme="majorHAnsi" w:cstheme="majorHAnsi"/>
-          <w:color w:val="000000" w:themeColor="text1"/>
-          <w:sz w:val="18"/>
-          <w:szCs w:val="18"/>
-        </w:rPr>
-        <w:t xml:space="preserve">CPU </w:t>
-      </w:r>
-      <w:r>
-        <w:rPr>
-          <w:rStyle w:val="fontstyle01"/>
-          <w:rFonts w:asciiTheme="majorHAnsi" w:hAnsiTheme="majorHAnsi" w:cstheme="majorHAnsi"/>
-          <w:color w:val="000000" w:themeColor="text1"/>
-        </w:rPr>
-        <w:t xml:space="preserve">is commonly referred to as a </w:t>
-      </w:r>
-      <w:r>
-        <w:rPr>
-          <w:rStyle w:val="fontstyle21"/>
-          <w:rFonts w:asciiTheme="majorHAnsi" w:hAnsiTheme="majorHAnsi" w:cstheme="majorHAnsi"/>
-          <w:color w:val="000000" w:themeColor="text1"/>
-        </w:rPr>
-        <w:t>logical address</w:t>
-      </w:r>
-      <w:r>
-        <w:rPr>
-          <w:rStyle w:val="fontstyle01"/>
-          <w:rFonts w:asciiTheme="majorHAnsi" w:hAnsiTheme="majorHAnsi" w:cstheme="majorHAnsi"/>
-          <w:color w:val="000000" w:themeColor="text1"/>
-        </w:rPr>
-        <w:t xml:space="preserve">, whereas an address seen by the memory unit—that is, the one loaded into the </w:t>
-      </w:r>
-      <w:r>
-        <w:rPr>
-          <w:rStyle w:val="fontstyle21"/>
-          <w:rFonts w:asciiTheme="majorHAnsi" w:hAnsiTheme="majorHAnsi" w:cstheme="majorHAnsi"/>
-          <w:color w:val="000000" w:themeColor="text1"/>
-        </w:rPr>
-        <w:t xml:space="preserve">memory-address register </w:t>
-      </w:r>
-      <w:r>
-        <w:rPr>
-          <w:rStyle w:val="fontstyle01"/>
-          <w:rFonts w:asciiTheme="majorHAnsi" w:hAnsiTheme="majorHAnsi" w:cstheme="majorHAnsi"/>
-          <w:color w:val="000000" w:themeColor="text1"/>
-        </w:rPr>
-        <w:t xml:space="preserve">of the memory—is commonly referred to as a </w:t>
-      </w:r>
-      <w:r>
-        <w:rPr>
-          <w:rStyle w:val="fontstyle21"/>
-          <w:rFonts w:asciiTheme="majorHAnsi" w:hAnsiTheme="majorHAnsi" w:cstheme="majorHAnsi"/>
-          <w:color w:val="000000" w:themeColor="text1"/>
-        </w:rPr>
-        <w:t>physical address</w:t>
-      </w:r>
-      <w:r>
-        <w:rPr>
-          <w:rStyle w:val="fontstyle01"/>
-          <w:rFonts w:asciiTheme="majorHAnsi" w:hAnsiTheme="majorHAnsi" w:cstheme="majorHAnsi"/>
-          <w:color w:val="000000" w:themeColor="text1"/>
-        </w:rPr>
-        <w:t>.</w:t>
-      </w:r>
-    </w:p>
-    <w:p>
-      <w:pPr>
-        <w:rPr>
-          <w:rStyle w:val="fontstyle01"/>
-          <w:rFonts w:asciiTheme="majorHAnsi" w:hAnsiTheme="majorHAnsi" w:cstheme="majorHAnsi"/>
-          <w:color w:val="000000" w:themeColor="text1"/>
-        </w:rPr>
-      </w:pPr>
-    </w:p>
-    <w:p>
-      <w:pPr>
-        <w:rPr>
-          <w:rFonts w:asciiTheme="majorHAnsi" w:hAnsiTheme="majorHAnsi" w:cstheme="majorHAnsi"/>
+        <w:pStyle w:val="ListParagraph"/>
+        <w:numPr>
+          <w:ilvl w:val="0"/>
+          <w:numId w:val="3"/>
+        </w:numPr>
+        <w:rPr>
+          <w:rFonts w:asciiTheme="majorHAnsi" w:hAnsiTheme="majorHAnsi" w:cstheme="majorHAnsi"/>
+          <w:lang w:val="en-US"/>
+        </w:rPr>
+      </w:pPr>
+      <w:r>
+        <w:rPr>
+          <w:rFonts w:asciiTheme="majorHAnsi" w:hAnsiTheme="majorHAnsi" w:cstheme="majorHAnsi"/>
+          <w:lang w:val="en-US"/>
+        </w:rPr>
+        <w:lastRenderedPageBreak/>
+        <w:t xml:space="preserve">Multilevel Feedback Queue </w:t>
+      </w:r>
+    </w:p>
+    <w:p>
+      <w:pPr>
+        <w:rPr>
+          <w:rFonts w:asciiTheme="majorHAnsi" w:hAnsiTheme="majorHAnsi" w:cstheme="majorHAnsi"/>
+          <w:lang w:val="en-US"/>
         </w:rPr>
       </w:pPr>
       <w:r>
         <w:rPr>
           <w:noProof/>
         </w:rPr>
-        <w:lastRenderedPageBreak/>
         <w:drawing>
-          <wp:inline distT="0" distB="0" distL="0" distR="0" wp14:anchorId="3E038671" wp14:editId="0E6C98AE">
-            <wp:extent cx="3797380" cy="1666875"/>
-            <wp:effectExtent l="0" t="0" r="0" b="0"/>
-            <wp:docPr id="2" name="Picture 2"/>
+          <wp:inline distT="0" distB="0" distL="0" distR="0" wp14:anchorId="08523A44" wp14:editId="450ADCA5">
+            <wp:extent cx="3789659" cy="3777904"/>
+            <wp:effectExtent l="0" t="0" r="1905" b="0"/>
+            <wp:docPr id="40" name="Picture 40"/>
             <wp:cNvGraphicFramePr>
               <a:graphicFrameLocks xmlns:a="http://schemas.openxmlformats.org/drawingml/2006/main" noChangeAspect="1"/>
             </wp:cNvGraphicFramePr>
@@ -1141,7 +1086,7 @@
                   <pic:spPr>
                     <a:xfrm>
                       <a:off x="0" y="0"/>
-                      <a:ext cx="3799420" cy="1667770"/>
+                      <a:ext cx="3797548" cy="3785769"/>
                     </a:xfrm>
                     <a:prstGeom prst="rect">
                       <a:avLst/>
@@ -1163,41 +1108,13 @@
       </w:pPr>
       <w:r>
         <w:rPr>
-          <w:rFonts w:asciiTheme="majorHAnsi" w:hAnsiTheme="majorHAnsi" w:cstheme="majorHAnsi"/>
-        </w:rPr>
-        <w:t xml:space="preserve">Both the first-fit and best-fit strategies for memory allocation suffer from </w:t>
-      </w:r>
-      <w:r>
-        <w:rPr>
-          <w:rFonts w:asciiTheme="majorHAnsi" w:hAnsiTheme="majorHAnsi" w:cstheme="majorHAnsi"/>
-          <w:b/>
-          <w:bCs/>
-        </w:rPr>
-        <w:t>external fragmentation</w:t>
-      </w:r>
-      <w:r>
-        <w:rPr>
-          <w:rFonts w:asciiTheme="majorHAnsi" w:hAnsiTheme="majorHAnsi" w:cstheme="majorHAnsi"/>
-        </w:rPr>
-        <w:t>. As processes are loaded and removed from memory, the free memory space is broken into little pieces. External fragmentation exists when there is enough total memory space to satisfy a request but the available spaces are not contiguous: storage is fragmented into a large number of small holes.</w:t>
-      </w:r>
-    </w:p>
-    <w:p>
-      <w:pPr>
-        <w:rPr>
-          <w:rFonts w:asciiTheme="majorHAnsi" w:hAnsiTheme="majorHAnsi" w:cstheme="majorHAnsi"/>
-          <w:lang w:val="en-US"/>
-        </w:rPr>
-      </w:pPr>
-      <w:r>
-        <w:rPr>
           <w:noProof/>
         </w:rPr>
         <w:drawing>
-          <wp:inline distT="0" distB="0" distL="0" distR="0" wp14:anchorId="36520573" wp14:editId="35D8B7AC">
-            <wp:extent cx="3571875" cy="2968385"/>
-            <wp:effectExtent l="0" t="0" r="0" b="3810"/>
-            <wp:docPr id="11" name="Picture 11"/>
+          <wp:inline distT="0" distB="0" distL="0" distR="0" wp14:anchorId="7483F4D5" wp14:editId="5C90D06F">
+            <wp:extent cx="3372798" cy="2568633"/>
+            <wp:effectExtent l="0" t="0" r="0" b="3175"/>
+            <wp:docPr id="41" name="Picture 41"/>
             <wp:cNvGraphicFramePr>
               <a:graphicFrameLocks xmlns:a="http://schemas.openxmlformats.org/drawingml/2006/main" noChangeAspect="1"/>
             </wp:cNvGraphicFramePr>
@@ -1217,7 +1134,7 @@
                   <pic:spPr>
                     <a:xfrm>
                       <a:off x="0" y="0"/>
-                      <a:ext cx="3577862" cy="2973361"/>
+                      <a:ext cx="3384357" cy="2577436"/>
                     </a:xfrm>
                     <a:prstGeom prst="rect">
                       <a:avLst/>
@@ -1229,15 +1146,24 @@
           </wp:inline>
         </w:drawing>
       </w:r>
+    </w:p>
+    <w:p>
+      <w:pPr>
+        <w:rPr>
+          <w:rFonts w:asciiTheme="majorHAnsi" w:hAnsiTheme="majorHAnsi" w:cstheme="majorHAnsi"/>
+          <w:lang w:val="en-US"/>
+        </w:rPr>
+      </w:pPr>
       <w:r>
         <w:rPr>
           <w:noProof/>
         </w:rPr>
+        <w:lastRenderedPageBreak/>
         <w:drawing>
-          <wp:inline distT="0" distB="0" distL="0" distR="0" wp14:anchorId="613BF449" wp14:editId="69397BF1">
-            <wp:extent cx="3853046" cy="2952750"/>
-            <wp:effectExtent l="0" t="0" r="0" b="0"/>
-            <wp:docPr id="12" name="Picture 12"/>
+          <wp:inline distT="0" distB="0" distL="0" distR="0" wp14:anchorId="4F3E7683" wp14:editId="0CB396DD">
+            <wp:extent cx="3873731" cy="3180614"/>
+            <wp:effectExtent l="0" t="0" r="0" b="1270"/>
+            <wp:docPr id="42" name="Picture 42"/>
             <wp:cNvGraphicFramePr>
               <a:graphicFrameLocks xmlns:a="http://schemas.openxmlformats.org/drawingml/2006/main" noChangeAspect="1"/>
             </wp:cNvGraphicFramePr>
@@ -1257,7 +1183,7 @@
                   <pic:spPr>
                     <a:xfrm>
                       <a:off x="0" y="0"/>
-                      <a:ext cx="3862687" cy="2960138"/>
+                      <a:ext cx="3882773" cy="3188038"/>
                     </a:xfrm>
                     <a:prstGeom prst="rect">
                       <a:avLst/>
@@ -1272,14 +1198,51 @@
     </w:p>
     <w:p>
       <w:pPr>
-        <w:rPr>
-          <w:rFonts w:asciiTheme="majorHAnsi" w:hAnsiTheme="majorHAnsi" w:cstheme="majorHAnsi"/>
-          <w:lang w:val="en-US"/>
-        </w:rPr>
-      </w:pPr>
-    </w:p>
-    <w:p>
-      <w:pPr>
+        <w:pStyle w:val="ListParagraph"/>
+        <w:numPr>
+          <w:ilvl w:val="0"/>
+          <w:numId w:val="1"/>
+        </w:numPr>
+        <w:rPr>
+          <w:rFonts w:asciiTheme="majorHAnsi" w:hAnsiTheme="majorHAnsi" w:cstheme="majorHAnsi"/>
+          <w:sz w:val="32"/>
+          <w:szCs w:val="32"/>
+          <w:lang w:val="en-US"/>
+        </w:rPr>
+      </w:pPr>
+      <w:r>
+        <w:rPr>
+          <w:rFonts w:asciiTheme="majorHAnsi" w:hAnsiTheme="majorHAnsi" w:cstheme="majorHAnsi"/>
+          <w:sz w:val="32"/>
+          <w:szCs w:val="32"/>
+          <w:lang w:val="en-US"/>
+        </w:rPr>
+        <w:t>Page replacement Algorithms:</w:t>
+      </w:r>
+    </w:p>
+    <w:p>
+      <w:pPr>
+        <w:pStyle w:val="ListParagraph"/>
+        <w:numPr>
+          <w:ilvl w:val="0"/>
+          <w:numId w:val="2"/>
+        </w:numPr>
+        <w:rPr>
+          <w:rFonts w:asciiTheme="majorHAnsi" w:hAnsiTheme="majorHAnsi" w:cstheme="majorHAnsi"/>
+          <w:lang w:val="en-US"/>
+        </w:rPr>
+      </w:pPr>
+      <w:r>
+        <w:rPr>
+          <w:rFonts w:asciiTheme="majorHAnsi" w:hAnsiTheme="majorHAnsi" w:cstheme="majorHAnsi"/>
+          <w:lang w:val="en-US"/>
+        </w:rPr>
+        <w:t>FIFO</w:t>
+      </w:r>
+    </w:p>
+    <w:p>
+      <w:pPr>
+        <w:ind w:left="360"/>
         <w:rPr>
           <w:rFonts w:asciiTheme="majorHAnsi" w:hAnsiTheme="majorHAnsi" w:cstheme="majorHAnsi"/>
           <w:lang w:val="en-US"/>
@@ -1289,12 +1252,11 @@
         <w:rPr>
           <w:noProof/>
         </w:rPr>
-        <w:lastRenderedPageBreak/>
         <w:drawing>
-          <wp:inline distT="0" distB="0" distL="0" distR="0" wp14:anchorId="5BC19FE9" wp14:editId="0445DF92">
-            <wp:extent cx="2990850" cy="2730401"/>
-            <wp:effectExtent l="0" t="0" r="0" b="0"/>
-            <wp:docPr id="14" name="Picture 14"/>
+          <wp:inline distT="0" distB="0" distL="0" distR="0" wp14:anchorId="7F8401D3" wp14:editId="31A12308">
+            <wp:extent cx="3209925" cy="969094"/>
+            <wp:effectExtent l="0" t="0" r="0" b="2540"/>
+            <wp:docPr id="15" name="Picture 15"/>
             <wp:cNvGraphicFramePr>
               <a:graphicFrameLocks xmlns:a="http://schemas.openxmlformats.org/drawingml/2006/main" noChangeAspect="1"/>
             </wp:cNvGraphicFramePr>
@@ -1314,7 +1276,7 @@
                   <pic:spPr>
                     <a:xfrm>
                       <a:off x="0" y="0"/>
-                      <a:ext cx="3007224" cy="2745349"/>
+                      <a:ext cx="3241262" cy="978555"/>
                     </a:xfrm>
                     <a:prstGeom prst="rect">
                       <a:avLst/>
@@ -1326,15 +1288,24 @@
           </wp:inline>
         </w:drawing>
       </w:r>
+    </w:p>
+    <w:p>
+      <w:pPr>
+        <w:pStyle w:val="ListParagraph"/>
+        <w:rPr>
+          <w:rFonts w:asciiTheme="majorHAnsi" w:hAnsiTheme="majorHAnsi" w:cstheme="majorHAnsi"/>
+          <w:lang w:val="en-US"/>
+        </w:rPr>
+      </w:pPr>
       <w:r>
         <w:rPr>
           <w:noProof/>
         </w:rPr>
         <w:drawing>
-          <wp:inline distT="0" distB="0" distL="0" distR="0" wp14:anchorId="4C48FD6C" wp14:editId="2DF682FB">
-            <wp:extent cx="2723797" cy="3190875"/>
-            <wp:effectExtent l="0" t="0" r="635" b="0"/>
-            <wp:docPr id="13" name="Picture 13"/>
+          <wp:inline distT="0" distB="0" distL="0" distR="0" wp14:anchorId="610A6B42" wp14:editId="1E5D852C">
+            <wp:extent cx="3000375" cy="3416226"/>
+            <wp:effectExtent l="0" t="0" r="0" b="0"/>
+            <wp:docPr id="16" name="Picture 16"/>
             <wp:cNvGraphicFramePr>
               <a:graphicFrameLocks xmlns:a="http://schemas.openxmlformats.org/drawingml/2006/main" noChangeAspect="1"/>
             </wp:cNvGraphicFramePr>
@@ -1354,7 +1325,7 @@
                   <pic:spPr>
                     <a:xfrm>
                       <a:off x="0" y="0"/>
-                      <a:ext cx="2733111" cy="3201786"/>
+                      <a:ext cx="3025611" cy="3444960"/>
                     </a:xfrm>
                     <a:prstGeom prst="rect">
                       <a:avLst/>
@@ -1369,42 +1340,21 @@
     </w:p>
     <w:p>
       <w:pPr>
-        <w:rPr>
-          <w:rFonts w:asciiTheme="majorHAnsi" w:hAnsiTheme="majorHAnsi" w:cstheme="majorHAnsi"/>
-          <w:color w:val="242021"/>
-        </w:rPr>
-      </w:pPr>
-      <w:r>
-        <w:rPr>
-          <w:rFonts w:asciiTheme="majorHAnsi" w:hAnsiTheme="majorHAnsi" w:cstheme="majorHAnsi"/>
-          <w:color w:val="242021"/>
-        </w:rPr>
-        <w:t>Furthermore, recall that in Chapter 3 we described shared memory as a method of interprocess communication. Some operating systems implement shared memory using shared pages.</w:t>
-      </w:r>
-    </w:p>
-    <w:p>
-      <w:pPr>
         <w:pStyle w:val="ListParagraph"/>
-        <w:numPr>
-          <w:ilvl w:val="0"/>
-          <w:numId w:val="1"/>
-        </w:numPr>
-        <w:rPr>
-          <w:rFonts w:asciiTheme="majorHAnsi" w:hAnsiTheme="majorHAnsi" w:cstheme="majorHAnsi"/>
-          <w:sz w:val="32"/>
-          <w:szCs w:val="32"/>
-          <w:lang w:val="en-US"/>
-        </w:rPr>
-      </w:pPr>
-      <w:r>
-        <w:rPr>
-          <w:rFonts w:asciiTheme="majorHAnsi" w:hAnsiTheme="majorHAnsi" w:cstheme="majorHAnsi"/>
-          <w:sz w:val="32"/>
-          <w:szCs w:val="32"/>
-          <w:lang w:val="en-US"/>
-        </w:rPr>
-        <w:t>Page replacement Algorithms:</w:t>
-      </w:r>
+        <w:rPr>
+          <w:rFonts w:asciiTheme="majorHAnsi" w:hAnsiTheme="majorHAnsi" w:cstheme="majorHAnsi"/>
+          <w:lang w:val="en-US"/>
+        </w:rPr>
+      </w:pPr>
+    </w:p>
+    <w:p>
+      <w:pPr>
+        <w:pStyle w:val="ListParagraph"/>
+        <w:rPr>
+          <w:rFonts w:asciiTheme="majorHAnsi" w:hAnsiTheme="majorHAnsi" w:cstheme="majorHAnsi"/>
+          <w:lang w:val="en-US"/>
+        </w:rPr>
+      </w:pPr>
     </w:p>
     <w:p>
       <w:pPr>
@@ -1423,12 +1373,12 @@
           <w:rFonts w:asciiTheme="majorHAnsi" w:hAnsiTheme="majorHAnsi" w:cstheme="majorHAnsi"/>
           <w:lang w:val="en-US"/>
         </w:rPr>
-        <w:t>FIFO</w:t>
-      </w:r>
-    </w:p>
-    <w:p>
-      <w:pPr>
-        <w:ind w:left="360"/>
+        <w:lastRenderedPageBreak/>
+        <w:t>OPTIMAL</w:t>
+      </w:r>
+    </w:p>
+    <w:p>
+      <w:pPr>
         <w:rPr>
           <w:rFonts w:asciiTheme="majorHAnsi" w:hAnsiTheme="majorHAnsi" w:cstheme="majorHAnsi"/>
           <w:lang w:val="en-US"/>
@@ -1439,10 +1389,10 @@
           <w:noProof/>
         </w:rPr>
         <w:drawing>
-          <wp:inline distT="0" distB="0" distL="0" distR="0" wp14:anchorId="7F8401D3" wp14:editId="31A12308">
-            <wp:extent cx="3209925" cy="969094"/>
-            <wp:effectExtent l="0" t="0" r="0" b="2540"/>
-            <wp:docPr id="15" name="Picture 15"/>
+          <wp:inline distT="0" distB="0" distL="0" distR="0" wp14:anchorId="495F86A7" wp14:editId="1664B786">
+            <wp:extent cx="3813693" cy="1876425"/>
+            <wp:effectExtent l="0" t="0" r="0" b="0"/>
+            <wp:docPr id="18" name="Picture 18"/>
             <wp:cNvGraphicFramePr>
               <a:graphicFrameLocks xmlns:a="http://schemas.openxmlformats.org/drawingml/2006/main" noChangeAspect="1"/>
             </wp:cNvGraphicFramePr>
@@ -1462,7 +1412,7 @@
                   <pic:spPr>
                     <a:xfrm>
                       <a:off x="0" y="0"/>
-                      <a:ext cx="3241262" cy="978555"/>
+                      <a:ext cx="3828016" cy="1883472"/>
                     </a:xfrm>
                     <a:prstGeom prst="rect">
                       <a:avLst/>
@@ -1477,7 +1427,6 @@
     </w:p>
     <w:p>
       <w:pPr>
-        <w:pStyle w:val="ListParagraph"/>
         <w:rPr>
           <w:rFonts w:asciiTheme="majorHAnsi" w:hAnsiTheme="majorHAnsi" w:cstheme="majorHAnsi"/>
           <w:lang w:val="en-US"/>
@@ -1488,10 +1437,10 @@
           <w:noProof/>
         </w:rPr>
         <w:drawing>
-          <wp:inline distT="0" distB="0" distL="0" distR="0" wp14:anchorId="610A6B42" wp14:editId="1E5D852C">
-            <wp:extent cx="3000375" cy="3416226"/>
+          <wp:inline distT="0" distB="0" distL="0" distR="0" wp14:anchorId="22F3F12A" wp14:editId="52627A30">
+            <wp:extent cx="3733800" cy="1085888"/>
             <wp:effectExtent l="0" t="0" r="0" b="0"/>
-            <wp:docPr id="16" name="Picture 16"/>
+            <wp:docPr id="19" name="Picture 19"/>
             <wp:cNvGraphicFramePr>
               <a:graphicFrameLocks xmlns:a="http://schemas.openxmlformats.org/drawingml/2006/main" noChangeAspect="1"/>
             </wp:cNvGraphicFramePr>
@@ -1511,7 +1460,7 @@
                   <pic:spPr>
                     <a:xfrm>
                       <a:off x="0" y="0"/>
-                      <a:ext cx="3025611" cy="3444960"/>
+                      <a:ext cx="3752884" cy="1091438"/>
                     </a:xfrm>
                     <a:prstGeom prst="rect">
                       <a:avLst/>
@@ -1526,27 +1475,6 @@
     </w:p>
     <w:p>
       <w:pPr>
-        <w:pStyle w:val="ListParagraph"/>
-        <w:numPr>
-          <w:ilvl w:val="0"/>
-          <w:numId w:val="2"/>
-        </w:numPr>
-        <w:rPr>
-          <w:rFonts w:asciiTheme="majorHAnsi" w:hAnsiTheme="majorHAnsi" w:cstheme="majorHAnsi"/>
-          <w:lang w:val="en-US"/>
-        </w:rPr>
-      </w:pPr>
-      <w:r>
-        <w:rPr>
-          <w:rFonts w:asciiTheme="majorHAnsi" w:hAnsiTheme="majorHAnsi" w:cstheme="majorHAnsi"/>
-          <w:lang w:val="en-US"/>
-        </w:rPr>
-        <w:lastRenderedPageBreak/>
-        <w:t>OPTIMAL</w:t>
-      </w:r>
-    </w:p>
-    <w:p>
-      <w:pPr>
         <w:rPr>
           <w:rFonts w:asciiTheme="majorHAnsi" w:hAnsiTheme="majorHAnsi" w:cstheme="majorHAnsi"/>
           <w:lang w:val="en-US"/>
@@ -1557,10 +1485,10 @@
           <w:noProof/>
         </w:rPr>
         <w:drawing>
-          <wp:inline distT="0" distB="0" distL="0" distR="0" wp14:anchorId="495F86A7" wp14:editId="1664B786">
-            <wp:extent cx="3813693" cy="1876425"/>
-            <wp:effectExtent l="0" t="0" r="0" b="0"/>
-            <wp:docPr id="18" name="Picture 18"/>
+          <wp:inline distT="0" distB="0" distL="0" distR="0" wp14:anchorId="1395FE17" wp14:editId="740BDD56">
+            <wp:extent cx="3733800" cy="1763068"/>
+            <wp:effectExtent l="0" t="0" r="0" b="8890"/>
+            <wp:docPr id="20" name="Picture 20"/>
             <wp:cNvGraphicFramePr>
               <a:graphicFrameLocks xmlns:a="http://schemas.openxmlformats.org/drawingml/2006/main" noChangeAspect="1"/>
             </wp:cNvGraphicFramePr>
@@ -1580,7 +1508,7 @@
                   <pic:spPr>
                     <a:xfrm>
                       <a:off x="0" y="0"/>
-                      <a:ext cx="3828016" cy="1883472"/>
+                      <a:ext cx="3755435" cy="1773284"/>
                     </a:xfrm>
                     <a:prstGeom prst="rect">
                       <a:avLst/>
@@ -1595,6 +1523,26 @@
     </w:p>
     <w:p>
       <w:pPr>
+        <w:pStyle w:val="ListParagraph"/>
+        <w:numPr>
+          <w:ilvl w:val="0"/>
+          <w:numId w:val="2"/>
+        </w:numPr>
+        <w:rPr>
+          <w:rFonts w:asciiTheme="majorHAnsi" w:hAnsiTheme="majorHAnsi" w:cstheme="majorHAnsi"/>
+          <w:lang w:val="en-US"/>
+        </w:rPr>
+      </w:pPr>
+      <w:r>
+        <w:rPr>
+          <w:rFonts w:asciiTheme="majorHAnsi" w:hAnsiTheme="majorHAnsi" w:cstheme="majorHAnsi"/>
+          <w:lang w:val="en-US"/>
+        </w:rPr>
+        <w:t xml:space="preserve">LRU </w:t>
+      </w:r>
+    </w:p>
+    <w:p>
+      <w:pPr>
         <w:rPr>
           <w:rFonts w:asciiTheme="majorHAnsi" w:hAnsiTheme="majorHAnsi" w:cstheme="majorHAnsi"/>
           <w:lang w:val="en-US"/>
@@ -1605,10 +1553,10 @@
           <w:noProof/>
         </w:rPr>
         <w:drawing>
-          <wp:inline distT="0" distB="0" distL="0" distR="0" wp14:anchorId="22F3F12A" wp14:editId="52627A30">
-            <wp:extent cx="3733800" cy="1085888"/>
-            <wp:effectExtent l="0" t="0" r="0" b="0"/>
-            <wp:docPr id="19" name="Picture 19"/>
+          <wp:inline distT="0" distB="0" distL="0" distR="0" wp14:anchorId="289DDACC" wp14:editId="378C061D">
+            <wp:extent cx="3708905" cy="2962275"/>
+            <wp:effectExtent l="0" t="0" r="6350" b="0"/>
+            <wp:docPr id="21" name="Picture 21"/>
             <wp:cNvGraphicFramePr>
               <a:graphicFrameLocks xmlns:a="http://schemas.openxmlformats.org/drawingml/2006/main" noChangeAspect="1"/>
             </wp:cNvGraphicFramePr>
@@ -1628,7 +1576,7 @@
                   <pic:spPr>
                     <a:xfrm>
                       <a:off x="0" y="0"/>
-                      <a:ext cx="3752884" cy="1091438"/>
+                      <a:ext cx="3716748" cy="2968539"/>
                     </a:xfrm>
                     <a:prstGeom prst="rect">
                       <a:avLst/>
@@ -1652,11 +1600,12 @@
         <w:rPr>
           <w:noProof/>
         </w:rPr>
+        <w:lastRenderedPageBreak/>
         <w:drawing>
-          <wp:inline distT="0" distB="0" distL="0" distR="0" wp14:anchorId="1395FE17" wp14:editId="740BDD56">
-            <wp:extent cx="3733800" cy="1763068"/>
-            <wp:effectExtent l="0" t="0" r="0" b="8890"/>
-            <wp:docPr id="20" name="Picture 20"/>
+          <wp:inline distT="0" distB="0" distL="0" distR="0" wp14:anchorId="168F9DB4" wp14:editId="30AA3C5B">
+            <wp:extent cx="3638550" cy="2344942"/>
+            <wp:effectExtent l="0" t="0" r="0" b="0"/>
+            <wp:docPr id="22" name="Picture 22"/>
             <wp:cNvGraphicFramePr>
               <a:graphicFrameLocks xmlns:a="http://schemas.openxmlformats.org/drawingml/2006/main" noChangeAspect="1"/>
             </wp:cNvGraphicFramePr>
@@ -1676,123 +1625,6 @@
                   <pic:spPr>
                     <a:xfrm>
                       <a:off x="0" y="0"/>
-                      <a:ext cx="3755435" cy="1773284"/>
-                    </a:xfrm>
-                    <a:prstGeom prst="rect">
-                      <a:avLst/>
-                    </a:prstGeom>
-                  </pic:spPr>
-                </pic:pic>
-              </a:graphicData>
-            </a:graphic>
-          </wp:inline>
-        </w:drawing>
-      </w:r>
-    </w:p>
-    <w:p>
-      <w:pPr>
-        <w:pStyle w:val="ListParagraph"/>
-        <w:numPr>
-          <w:ilvl w:val="0"/>
-          <w:numId w:val="2"/>
-        </w:numPr>
-        <w:rPr>
-          <w:rFonts w:asciiTheme="majorHAnsi" w:hAnsiTheme="majorHAnsi" w:cstheme="majorHAnsi"/>
-          <w:lang w:val="en-US"/>
-        </w:rPr>
-      </w:pPr>
-      <w:r>
-        <w:rPr>
-          <w:rFonts w:asciiTheme="majorHAnsi" w:hAnsiTheme="majorHAnsi" w:cstheme="majorHAnsi"/>
-          <w:lang w:val="en-US"/>
-        </w:rPr>
-        <w:t xml:space="preserve">LRU </w:t>
-      </w:r>
-    </w:p>
-    <w:p>
-      <w:pPr>
-        <w:rPr>
-          <w:rFonts w:asciiTheme="majorHAnsi" w:hAnsiTheme="majorHAnsi" w:cstheme="majorHAnsi"/>
-          <w:lang w:val="en-US"/>
-        </w:rPr>
-      </w:pPr>
-      <w:r>
-        <w:rPr>
-          <w:noProof/>
-        </w:rPr>
-        <w:drawing>
-          <wp:inline distT="0" distB="0" distL="0" distR="0" wp14:anchorId="289DDACC" wp14:editId="378C061D">
-            <wp:extent cx="3708905" cy="2962275"/>
-            <wp:effectExtent l="0" t="0" r="6350" b="0"/>
-            <wp:docPr id="21" name="Picture 21"/>
-            <wp:cNvGraphicFramePr>
-              <a:graphicFrameLocks xmlns:a="http://schemas.openxmlformats.org/drawingml/2006/main" noChangeAspect="1"/>
-            </wp:cNvGraphicFramePr>
-            <a:graphic xmlns:a="http://schemas.openxmlformats.org/drawingml/2006/main">
-              <a:graphicData uri="http://schemas.openxmlformats.org/drawingml/2006/picture">
-                <pic:pic xmlns:pic="http://schemas.openxmlformats.org/drawingml/2006/picture">
-                  <pic:nvPicPr>
-                    <pic:cNvPr id="1" name=""/>
-                    <pic:cNvPicPr/>
-                  </pic:nvPicPr>
-                  <pic:blipFill>
-                    <a:blip r:embed="rId30"/>
-                    <a:stretch>
-                      <a:fillRect/>
-                    </a:stretch>
-                  </pic:blipFill>
-                  <pic:spPr>
-                    <a:xfrm>
-                      <a:off x="0" y="0"/>
-                      <a:ext cx="3716748" cy="2968539"/>
-                    </a:xfrm>
-                    <a:prstGeom prst="rect">
-                      <a:avLst/>
-                    </a:prstGeom>
-                  </pic:spPr>
-                </pic:pic>
-              </a:graphicData>
-            </a:graphic>
-          </wp:inline>
-        </w:drawing>
-      </w:r>
-    </w:p>
-    <w:p>
-      <w:pPr>
-        <w:rPr>
-          <w:rFonts w:asciiTheme="majorHAnsi" w:hAnsiTheme="majorHAnsi" w:cstheme="majorHAnsi"/>
-          <w:lang w:val="en-US"/>
-        </w:rPr>
-      </w:pPr>
-      <w:r>
-        <w:rPr>
-          <w:noProof/>
-        </w:rPr>
-        <w:lastRenderedPageBreak/>
-        <w:drawing>
-          <wp:inline distT="0" distB="0" distL="0" distR="0" wp14:anchorId="168F9DB4" wp14:editId="30AA3C5B">
-            <wp:extent cx="3638550" cy="2344942"/>
-            <wp:effectExtent l="0" t="0" r="0" b="0"/>
-            <wp:docPr id="22" name="Picture 22"/>
-            <wp:cNvGraphicFramePr>
-              <a:graphicFrameLocks xmlns:a="http://schemas.openxmlformats.org/drawingml/2006/main" noChangeAspect="1"/>
-            </wp:cNvGraphicFramePr>
-            <a:graphic xmlns:a="http://schemas.openxmlformats.org/drawingml/2006/main">
-              <a:graphicData uri="http://schemas.openxmlformats.org/drawingml/2006/picture">
-                <pic:pic xmlns:pic="http://schemas.openxmlformats.org/drawingml/2006/picture">
-                  <pic:nvPicPr>
-                    <pic:cNvPr id="1" name=""/>
-                    <pic:cNvPicPr/>
-                  </pic:nvPicPr>
-                  <pic:blipFill>
-                    <a:blip r:embed="rId31"/>
-                    <a:stretch>
-                      <a:fillRect/>
-                    </a:stretch>
-                  </pic:blipFill>
-                  <pic:spPr>
-                    <a:xfrm>
-                      <a:off x="0" y="0"/>
                       <a:ext cx="3650927" cy="2352919"/>
                     </a:xfrm>
                     <a:prstGeom prst="rect">
@@ -1833,7 +1665,7 @@
                     <pic:cNvPicPr/>
                   </pic:nvPicPr>
                   <pic:blipFill>
-                    <a:blip r:embed="rId32"/>
+                    <a:blip r:embed="rId30"/>
                     <a:stretch>
                       <a:fillRect/>
                     </a:stretch>
@@ -2076,7 +1908,7 @@
   <w:abstractNum w:abstractNumId="2" w15:restartNumberingAfterBreak="0">
     <w:nsid w:val="66A761A1"/>
     <w:multiLevelType w:val="hybridMultilevel"/>
-    <w:tmpl w:val="98927FA2"/>
+    <w:tmpl w:val="D01EC74A"/>
     <w:lvl w:ilvl="0" w:tplc="0418000F">
       <w:start w:val="1"/>
       <w:numFmt w:val="decimal"/>

</xml_diff>